<commit_message>
Correcciones finales en codigo y reporte
</commit_message>
<xml_diff>
--- a/tareas_programadas/tp2/entrega2/documentos/ReporteTP2_C15424.docx
+++ b/tareas_programadas/tp2/entrega2/documentos/ReporteTP2_C15424.docx
@@ -5863,13 +5863,7 @@
         <w:rPr>
           <w:lang w:val="es-MX"/>
         </w:rPr>
-        <w:t xml:space="preserve"> bajo la suposición del empleo de una función de dispersión </w:t>
-      </w:r>
-      <w:r>
-        <w:rPr>
-          <w:lang w:val="es-MX"/>
-        </w:rPr>
-        <w:t>uniforme.</w:t>
+        <w:t xml:space="preserve"> bajo la suposición del empleo de una función de dispersión uniforme.</w:t>
       </w:r>
     </w:p>
     <w:p>
@@ -6174,7 +6168,7 @@
         </w:rPr>
         <w:lastRenderedPageBreak/>
         <w:drawing>
-          <wp:inline distT="0" distB="0" distL="0" distR="0" wp14:anchorId="60C0FA9E" wp14:editId="2880FE41">
+          <wp:inline distT="0" distB="0" distL="0" distR="0" wp14:anchorId="60C0FA9E" wp14:editId="38996D18">
             <wp:extent cx="2579298" cy="2579298"/>
             <wp:effectExtent l="0" t="0" r="0" b="0"/>
             <wp:docPr id="27756308" name="Imagen 3" descr="Gráfico, Gráfico de barras&#10;&#10;Descripción generada automáticamente"/>
@@ -6270,7 +6264,7 @@
           <w:lang w:val="es-ES"/>
         </w:rPr>
         <w:drawing>
-          <wp:inline distT="0" distB="0" distL="0" distR="0" wp14:anchorId="69B08515" wp14:editId="7066881F">
+          <wp:inline distT="0" distB="0" distL="0" distR="0" wp14:anchorId="69B08515" wp14:editId="206E0A9A">
             <wp:extent cx="2622430" cy="2622430"/>
             <wp:effectExtent l="0" t="0" r="6985" b="6985"/>
             <wp:docPr id="1960083992" name="Imagen 4" descr="Gráfico, Gráfico de barras&#10;&#10;Descripción generada automáticamente"/>
@@ -6587,7 +6581,7 @@
         </w:rPr>
         <w:lastRenderedPageBreak/>
         <w:drawing>
-          <wp:inline distT="0" distB="0" distL="0" distR="0" wp14:anchorId="20B80F6E" wp14:editId="0A0B591E">
+          <wp:inline distT="0" distB="0" distL="0" distR="0" wp14:anchorId="20B80F6E" wp14:editId="017FD72A">
             <wp:extent cx="2665562" cy="2665562"/>
             <wp:effectExtent l="0" t="0" r="1905" b="1905"/>
             <wp:docPr id="1676559724" name="Imagen 5" descr="Gráfico, Gráfico de barras&#10;&#10;Descripción generada automáticamente"/>
@@ -6715,7 +6709,7 @@
           <w:lang w:val="es-MX"/>
         </w:rPr>
         <w:drawing>
-          <wp:inline distT="0" distB="0" distL="0" distR="0" wp14:anchorId="0703A0A8" wp14:editId="54743B14">
+          <wp:inline distT="0" distB="0" distL="0" distR="0" wp14:anchorId="0703A0A8" wp14:editId="4591B2A9">
             <wp:extent cx="2579298" cy="2579298"/>
             <wp:effectExtent l="0" t="0" r="0" b="0"/>
             <wp:docPr id="72336308" name="Imagen 10" descr="Gráfico, Gráfico de barras&#10;&#10;Descripción generada automáticamente"/>
@@ -6869,7 +6863,7 @@
           <w:lang w:val="es-MX"/>
         </w:rPr>
         <w:drawing>
-          <wp:inline distT="0" distB="0" distL="0" distR="0" wp14:anchorId="2A752E97" wp14:editId="138AF20B">
+          <wp:inline distT="0" distB="0" distL="0" distR="0" wp14:anchorId="2A752E97" wp14:editId="5C946FCB">
             <wp:extent cx="2613804" cy="2613804"/>
             <wp:effectExtent l="0" t="0" r="0" b="0"/>
             <wp:docPr id="3755632" name="Imagen 7" descr="Gráfico, Gráfico de barras&#10;&#10;Descripción generada automáticamente"/>
@@ -7607,7 +7601,7 @@
           <w:lang w:val="es-MX"/>
         </w:rPr>
         <w:drawing>
-          <wp:inline distT="0" distB="0" distL="0" distR="0" wp14:anchorId="1ECA3AC9" wp14:editId="6CBC6C12">
+          <wp:inline distT="0" distB="0" distL="0" distR="0" wp14:anchorId="1ECA3AC9" wp14:editId="70894121">
             <wp:extent cx="3195955" cy="2556510"/>
             <wp:effectExtent l="0" t="0" r="4445" b="0"/>
             <wp:docPr id="1567195717" name="Imagen 1" descr="Gráfico, Gráfico de barras&#10;&#10;Descripción generada automáticamente"/>
@@ -7752,23 +7746,13 @@
         </w:rPr>
         <w:t xml:space="preserve"> para búsquedas en árboles no balanceados. En contraste, las búsquedas en RBT y tablas hash son mucho más eficientes, con tiempos promedio de 0.0039 segundos y 0.0016 segundos respectivamente, reflejando sus complejidades de </w:t>
       </w:r>
-      <w:proofErr w:type="gramStart"/>
       <w:r>
         <w:rPr>
           <w:i/>
           <w:iCs/>
           <w:lang w:val="es-ES"/>
         </w:rPr>
-        <w:t>O(</w:t>
-      </w:r>
-      <w:proofErr w:type="gramEnd"/>
-      <w:r>
-        <w:rPr>
-          <w:i/>
-          <w:iCs/>
-          <w:lang w:val="es-ES"/>
-        </w:rPr>
-        <w:t>log n)</w:t>
+        <w:t>O(log n)</w:t>
       </w:r>
       <w:r>
         <w:rPr>
@@ -7848,29 +7832,39 @@
         </w:rPr>
         <w:t xml:space="preserve">Las listas simplemente enlazadas demostraron una alta eficiencia en operaciones de inserción, independientemente de si los elementos fueron insertados de manera aleatoria u ordenada, debido a su complejidad constante </w:t>
       </w:r>
-      <w:proofErr w:type="gramStart"/>
       <w:r>
         <w:rPr>
           <w:i/>
           <w:iCs/>
           <w:lang w:val="es-ES"/>
         </w:rPr>
-        <w:t>O(</w:t>
-      </w:r>
-      <w:proofErr w:type="gramEnd"/>
+        <w:t>O(1),</w:t>
+      </w:r>
+      <w:r>
+        <w:rPr>
+          <w:lang w:val="es-ES"/>
+        </w:rPr>
+        <w:t xml:space="preserve"> pero mostraron tiempos de búsqueda significativamente más lentos con una complejidad de </w:t>
+      </w:r>
       <w:r>
         <w:rPr>
           <w:i/>
           <w:iCs/>
           <w:lang w:val="es-ES"/>
         </w:rPr>
-        <w:t>1),</w:t>
+        <w:t>Θ(n)</w:t>
       </w:r>
       <w:r>
         <w:rPr>
           <w:lang w:val="es-ES"/>
         </w:rPr>
-        <w:t xml:space="preserve"> pero mostraron tiempos de búsqueda significativamente más lentos con una complejidad de </w:t>
+        <w:t xml:space="preserve"> debido a su naturaleza secuencial. Los BST presentaron una notable diferencia en la eficiencia entre las inserciones aleatorias y ordenadas, destacando la importancia del balance en estos árboles para mantener una eficiencia óptima. Por otro lado, los RBT demostraron ser una estructura de datos robusta y eficiente, con tiempos de inserción y búsqueda reflejando la eficiencia logarítmica esperada, gracias a su balanceo automático. Las tablas hash mostraron una eficiencia excelente en las operaciones de búsqueda e inserción </w:t>
+      </w:r>
+      <w:r>
+        <w:rPr>
+          <w:lang w:val="es-ES"/>
+        </w:rPr>
+        <w:t xml:space="preserve">bajo diferentes escenarios, reflejando una complejidad promedio de </w:t>
       </w:r>
       <w:r>
         <w:rPr>
@@ -7878,57 +7872,43 @@
           <w:iCs/>
           <w:lang w:val="es-ES"/>
         </w:rPr>
-        <w:t>Θ(n)</w:t>
+        <w:t>O(1)</w:t>
       </w:r>
       <w:r>
         <w:rPr>
           <w:lang w:val="es-ES"/>
         </w:rPr>
-        <w:t xml:space="preserve"> debido a su naturaleza secuencial. </w:t>
-      </w:r>
-      <w:r>
-        <w:rPr>
-          <w:lang w:val="es-ES"/>
-        </w:rPr>
-        <w:t xml:space="preserve">Los BST presentaron una notable diferencia en la eficiencia entre las inserciones aleatorias y ordenadas, destacando la importancia del balance en estos árboles para mantener una eficiencia óptima. Por otro lado, los RBT demostraron ser una estructura de datos robusta y eficiente, con tiempos de inserción y búsqueda reflejando la eficiencia logarítmica esperada, gracias a su balanceo automático. Las tablas hash mostraron una eficiencia excelente en las operaciones de búsqueda e inserción bajo diferentes escenarios, reflejando una complejidad promedio de </w:t>
-      </w:r>
-      <w:proofErr w:type="gramStart"/>
+        <w:t xml:space="preserve"> siempre que las colisiones se manejen adecuadamente. Además, la eficiencia de las operaciones en una tabla hash puede describirse en términos de la complejidad asintótica </w:t>
+      </w:r>
       <w:r>
         <w:rPr>
           <w:i/>
           <w:iCs/>
           <w:lang w:val="es-ES"/>
         </w:rPr>
-        <w:t>O(</w:t>
-      </w:r>
-      <w:proofErr w:type="gramEnd"/>
-      <w:r>
-        <w:rPr>
-          <w:i/>
-          <w:iCs/>
+        <w:t>Θ(1+α)</w:t>
+      </w:r>
+      <w:r>
+        <w:rPr>
           <w:lang w:val="es-ES"/>
         </w:rPr>
-        <w:t>1)</w:t>
-      </w:r>
-      <w:r>
+        <w:t>, donde α es el factor de carga.</w:t>
+      </w:r>
+    </w:p>
+    <w:p>
+      <w:pPr>
+        <w:pStyle w:val="Textoindependiente"/>
+        <w:spacing w:line="276" w:lineRule="auto"/>
+        <w:ind w:firstLine="289"/>
         <w:rPr>
           <w:lang w:val="es-ES"/>
         </w:rPr>
-        <w:t xml:space="preserve"> siempre que las colisiones se manejen adecuadamente. Además, la eficiencia de las operaciones en una tabla hash puede describirse en términos de la complejidad asintótica </w:t>
-      </w:r>
-      <w:r>
-        <w:rPr>
-          <w:i/>
-          <w:iCs/>
+      </w:pPr>
+      <w:r>
+        <w:rPr>
           <w:lang w:val="es-ES"/>
         </w:rPr>
-        <w:t>Θ(1+α)</w:t>
-      </w:r>
-      <w:r>
-        <w:rPr>
-          <w:lang w:val="es-ES"/>
-        </w:rPr>
-        <w:t>, donde α es el factor de carga.</w:t>
+        <w:t>En resumen, cada estructura de datos tiene sus propias ventajas y desventajas dependiendo del tipo de operación y las condiciones de los datos. Las listas simplemente enlazadas son ideales para inserciones rápidas, mientras que los RBT y tablas hash ofrecen un rendimiento consistente y eficiente tanto en inserciones como en búsquedas. Los BST, aunque útiles, requieren un buen balance para mantener su eficiencia. Este estudio proporciona una guía práctica para seleccionar la estructura de datos más adecuada según el contexto y las necesidades específicas, destacando la importancia de comprender tanto la teoría como el comportamiento empírico de estas estructuras.</w:t>
       </w:r>
     </w:p>
     <w:p>
@@ -7989,7 +7969,41 @@
         <w:t>Diciembre</w:t>
       </w:r>
       <w:r>
-        <w:t xml:space="preserve"> 8). Insertion in Binary Search Tree (BST). GeeksforGeeks; GeeksforGeeks. https://www.geeksforgeeks.org/insertion-in-binary-search-tree/</w:t>
+        <w:t xml:space="preserve"> 8). Insertion in Binary Search Tree (BST). GeeksforGeeks; GeeksforGeeks. </w:t>
+      </w:r>
+      <w:hyperlink r:id="rId21" w:history="1">
+        <w:r>
+          <w:rPr>
+            <w:rStyle w:val="Hipervnculo"/>
+            <w:color w:val="auto"/>
+            <w:u w:val="none"/>
+          </w:rPr>
+          <w:t>https://www.geeksforgeeks.org/insertion-in-binary-search-tree/</w:t>
+        </w:r>
+      </w:hyperlink>
+    </w:p>
+    <w:p>
+      <w:pPr>
+        <w:pStyle w:val="references"/>
+      </w:pPr>
+      <w:r>
+        <w:t xml:space="preserve">GeeksforGeeks. (2018, </w:t>
+      </w:r>
+      <w:r>
+        <w:t>Febrero</w:t>
+      </w:r>
+      <w:r>
+        <w:t xml:space="preserve"> 12). </w:t>
+      </w:r>
+      <w:r>
+        <w:rPr>
+          <w:i/>
+          <w:iCs/>
+        </w:rPr>
+        <w:t>Program for hashing with chaining</w:t>
+      </w:r>
+      <w:r>
+        <w:t>. GeeksforGeeks; GeeksforGeeks. https://www.geeksforgeeks.org/c-program-hashing-chaining/</w:t>
       </w:r>
     </w:p>
     <w:tbl>
@@ -8059,13 +8073,13 @@
                           <pic:cNvPicPr/>
                         </pic:nvPicPr>
                         <pic:blipFill>
-                          <a:blip r:embed="rId21">
+                          <a:blip r:embed="rId22">
                             <a:extLst>
                               <a:ext uri="{28A0092B-C50C-407E-A947-70E740481C1C}">
                                 <a14:useLocalDpi xmlns:a14="http://schemas.microsoft.com/office/drawing/2010/main" val="0"/>
                               </a:ext>
                               <a:ext uri="{96DAC541-7B7A-43D3-8B79-37D633B846F1}">
-                                <asvg:svgBlip xmlns:asvg="http://schemas.microsoft.com/office/drawing/2016/SVG/main" r:embed="rId22"/>
+                                <asvg:svgBlip xmlns:asvg="http://schemas.microsoft.com/office/drawing/2016/SVG/main" r:embed="rId23"/>
                               </a:ext>
                             </a:extLst>
                           </a:blip>
@@ -8165,7 +8179,19 @@
               <w:rPr>
                 <w:lang w:val="es-MX"/>
               </w:rPr>
-              <w:t xml:space="preserve"> en Computacion en la Universidad de </w:t>
+              <w:t xml:space="preserve"> en Computaci</w:t>
+            </w:r>
+            <w:r>
+              <w:rPr>
+                <w:lang w:val="es-MX"/>
+              </w:rPr>
+              <w:t>ó</w:t>
+            </w:r>
+            <w:r>
+              <w:rPr>
+                <w:lang w:val="es-MX"/>
+              </w:rPr>
+              <w:t xml:space="preserve">n en la Universidad de </w:t>
             </w:r>
             <w:r>
               <w:rPr>
@@ -8614,8 +8640,43 @@
                 <w:szCs w:val="14"/>
                 <w:lang w:val="en-US"/>
               </w:rPr>
-              <w:t>5    L.head = x</w:t>
-            </w:r>
+              <w:t>5    </w:t>
+            </w:r>
+            <w:proofErr w:type="spellStart"/>
+            <w:proofErr w:type="gramStart"/>
+            <w:r>
+              <w:rPr>
+                <w:rFonts w:ascii="Consolas" w:hAnsi="Consolas" w:cs="Consolas"/>
+                <w:sz w:val="14"/>
+                <w:szCs w:val="14"/>
+                <w:lang w:val="en-US"/>
+              </w:rPr>
+              <w:t>L.head</w:t>
+            </w:r>
+            <w:proofErr w:type="spellEnd"/>
+            <w:proofErr w:type="gramEnd"/>
+            <w:r>
+              <w:rPr>
+                <w:rFonts w:ascii="Consolas" w:hAnsi="Consolas" w:cs="Consolas"/>
+                <w:sz w:val="14"/>
+                <w:szCs w:val="14"/>
+                <w:lang w:val="en-US"/>
+              </w:rPr>
+              <w:t xml:space="preserve"> = x</w:t>
+            </w:r>
+          </w:p>
+          <w:p>
+            <w:pPr>
+              <w:pStyle w:val="Textoindependiente"/>
+              <w:spacing w:line="276" w:lineRule="auto"/>
+              <w:ind w:firstLine="0"/>
+              <w:rPr>
+                <w:rFonts w:ascii="Consolas" w:hAnsi="Consolas" w:cs="Consolas"/>
+                <w:sz w:val="14"/>
+                <w:szCs w:val="14"/>
+                <w:lang w:val="en-US"/>
+              </w:rPr>
+            </w:pPr>
           </w:p>
           <w:p>
             <w:pPr>
@@ -8908,7 +8969,6 @@
                 <w:szCs w:val="14"/>
                 <w:lang w:val="en-US"/>
               </w:rPr>
-              <w:lastRenderedPageBreak/>
               <w:t>4    if x.next ≠ NIL</w:t>
             </w:r>
           </w:p>
@@ -8931,26 +8991,55 @@
                 <w:szCs w:val="14"/>
                 <w:lang w:val="en-US"/>
               </w:rPr>
-              <w:t>5        x.next.prev = x.prev</w:t>
-            </w:r>
-          </w:p>
-          <w:p>
-            <w:pPr>
-              <w:pStyle w:val="Textoindependiente"/>
-              <w:spacing w:line="276" w:lineRule="auto"/>
-              <w:ind w:firstLine="0"/>
-              <w:rPr>
-                <w:rFonts w:ascii="Consolas" w:hAnsi="Consolas" w:cs="Consolas"/>
-                <w:sz w:val="14"/>
-                <w:szCs w:val="14"/>
-                <w:lang w:val="en-US"/>
-              </w:rPr>
-            </w:pPr>
-          </w:p>
-          <w:p>
-            <w:pPr>
-              <w:pStyle w:val="Textoindependiente"/>
-              <w:spacing w:before="240" w:after="0" w:line="276" w:lineRule="auto"/>
+              <w:t>5        </w:t>
+            </w:r>
+            <w:proofErr w:type="spellStart"/>
+            <w:proofErr w:type="gramStart"/>
+            <w:r>
+              <w:rPr>
+                <w:rFonts w:ascii="Consolas" w:hAnsi="Consolas" w:cs="Consolas"/>
+                <w:sz w:val="14"/>
+                <w:szCs w:val="14"/>
+                <w:lang w:val="en-US"/>
+              </w:rPr>
+              <w:t>x.next</w:t>
+            </w:r>
+            <w:proofErr w:type="gramEnd"/>
+            <w:r>
+              <w:rPr>
+                <w:rFonts w:ascii="Consolas" w:hAnsi="Consolas" w:cs="Consolas"/>
+                <w:sz w:val="14"/>
+                <w:szCs w:val="14"/>
+                <w:lang w:val="en-US"/>
+              </w:rPr>
+              <w:t>.prev</w:t>
+            </w:r>
+            <w:proofErr w:type="spellEnd"/>
+            <w:r>
+              <w:rPr>
+                <w:rFonts w:ascii="Consolas" w:hAnsi="Consolas" w:cs="Consolas"/>
+                <w:sz w:val="14"/>
+                <w:szCs w:val="14"/>
+                <w:lang w:val="en-US"/>
+              </w:rPr>
+              <w:t xml:space="preserve"> = </w:t>
+            </w:r>
+            <w:proofErr w:type="spellStart"/>
+            <w:r>
+              <w:rPr>
+                <w:rFonts w:ascii="Consolas" w:hAnsi="Consolas" w:cs="Consolas"/>
+                <w:sz w:val="14"/>
+                <w:szCs w:val="14"/>
+                <w:lang w:val="en-US"/>
+              </w:rPr>
+              <w:t>x.prev</w:t>
+            </w:r>
+            <w:proofErr w:type="spellEnd"/>
+          </w:p>
+          <w:p>
+            <w:pPr>
+              <w:pStyle w:val="Textoindependiente"/>
+              <w:spacing w:after="0" w:line="276" w:lineRule="auto"/>
               <w:ind w:firstLine="0"/>
               <w:rPr>
                 <w:rFonts w:ascii="Consolas" w:hAnsi="Consolas" w:cs="Consolas"/>
@@ -9014,7 +9103,27 @@
                 <w:szCs w:val="14"/>
                 <w:lang w:val="en-US"/>
               </w:rPr>
-              <w:t>1    x.prev.next = x.next</w:t>
+              <w:t>1    </w:t>
+            </w:r>
+            <w:proofErr w:type="gramStart"/>
+            <w:r>
+              <w:rPr>
+                <w:rFonts w:ascii="Consolas" w:hAnsi="Consolas" w:cs="Consolas"/>
+                <w:sz w:val="14"/>
+                <w:szCs w:val="14"/>
+                <w:lang w:val="en-US"/>
+              </w:rPr>
+              <w:t>x.prev</w:t>
+            </w:r>
+            <w:proofErr w:type="gramEnd"/>
+            <w:r>
+              <w:rPr>
+                <w:rFonts w:ascii="Consolas" w:hAnsi="Consolas" w:cs="Consolas"/>
+                <w:sz w:val="14"/>
+                <w:szCs w:val="14"/>
+                <w:lang w:val="en-US"/>
+              </w:rPr>
+              <w:t>.next = x.next</w:t>
             </w:r>
           </w:p>
           <w:p>
@@ -10107,6 +10216,7 @@
                 <w:szCs w:val="14"/>
                 <w:lang w:val="en-US"/>
               </w:rPr>
+              <w:lastRenderedPageBreak/>
               <w:t>1 if x.right ≠ NIL</w:t>
             </w:r>
           </w:p>
@@ -10329,7 +10439,6 @@
                 <w:szCs w:val="14"/>
                 <w:lang w:val="en-US"/>
               </w:rPr>
-              <w:lastRenderedPageBreak/>
               <w:t>1    x = T.root</w:t>
             </w:r>
           </w:p>
@@ -11887,6 +11996,7 @@
                 <w:szCs w:val="14"/>
                 <w:lang w:val="en-US"/>
               </w:rPr>
+              <w:lastRenderedPageBreak/>
               <w:t xml:space="preserve">16. </w:t>
             </w:r>
             <w:proofErr w:type="spellStart"/>
@@ -12369,7 +12479,6 @@
                 <w:szCs w:val="14"/>
                 <w:lang w:val="en-US"/>
               </w:rPr>
-              <w:lastRenderedPageBreak/>
               <w:t xml:space="preserve">5.              </w:t>
             </w:r>
             <w:proofErr w:type="spellStart"/>
@@ -12457,15 +12566,15 @@
                 <w:rFonts w:ascii="Consolas" w:hAnsi="Consolas" w:cs="Consolas"/>
                 <w:sz w:val="14"/>
                 <w:szCs w:val="14"/>
-                <w:lang w:val="en-US"/>
-              </w:rPr>
-            </w:pPr>
-            <w:r>
-              <w:rPr>
-                <w:rFonts w:ascii="Consolas" w:hAnsi="Consolas" w:cs="Consolas"/>
-                <w:sz w:val="14"/>
-                <w:szCs w:val="14"/>
-                <w:lang w:val="en-US"/>
+                <w:lang w:val="es-MX"/>
+              </w:rPr>
+            </w:pPr>
+            <w:r>
+              <w:rPr>
+                <w:rFonts w:ascii="Consolas" w:hAnsi="Consolas" w:cs="Consolas"/>
+                <w:sz w:val="14"/>
+                <w:szCs w:val="14"/>
+                <w:lang w:val="es-MX"/>
               </w:rPr>
               <w:t xml:space="preserve">7.              </w:t>
             </w:r>
@@ -12475,7 +12584,7 @@
                 <w:rFonts w:ascii="Consolas" w:hAnsi="Consolas" w:cs="Consolas"/>
                 <w:sz w:val="14"/>
                 <w:szCs w:val="14"/>
-                <w:lang w:val="en-US"/>
+                <w:lang w:val="es-MX"/>
               </w:rPr>
               <w:t>z.p.</w:t>
             </w:r>
@@ -12485,7 +12594,7 @@
                 <w:rFonts w:ascii="Consolas" w:hAnsi="Consolas" w:cs="Consolas"/>
                 <w:sz w:val="14"/>
                 <w:szCs w:val="14"/>
-                <w:lang w:val="en-US"/>
+                <w:lang w:val="es-MX"/>
               </w:rPr>
               <w:t>p.color</w:t>
             </w:r>
@@ -12496,7 +12605,7 @@
                 <w:rFonts w:ascii="Consolas" w:hAnsi="Consolas" w:cs="Consolas"/>
                 <w:sz w:val="14"/>
                 <w:szCs w:val="14"/>
-                <w:lang w:val="en-US"/>
+                <w:lang w:val="es-MX"/>
               </w:rPr>
               <w:t xml:space="preserve"> = RED</w:t>
             </w:r>
@@ -12518,29 +12627,18 @@
                 <w:rFonts w:ascii="Consolas" w:hAnsi="Consolas" w:cs="Consolas"/>
                 <w:sz w:val="14"/>
                 <w:szCs w:val="14"/>
-                <w:lang w:val="en-US"/>
-              </w:rPr>
-              <w:t xml:space="preserve">8.              z = </w:t>
-            </w:r>
-            <w:proofErr w:type="spellStart"/>
-            <w:r>
-              <w:rPr>
-                <w:rFonts w:ascii="Consolas" w:hAnsi="Consolas" w:cs="Consolas"/>
-                <w:sz w:val="14"/>
-                <w:szCs w:val="14"/>
-                <w:lang w:val="en-US"/>
-              </w:rPr>
-              <w:t>z.p.p</w:t>
-            </w:r>
-            <w:proofErr w:type="spellEnd"/>
-            <w:r>
-              <w:rPr>
-                <w:rFonts w:ascii="Consolas" w:hAnsi="Consolas" w:cs="Consolas"/>
-                <w:sz w:val="14"/>
-                <w:szCs w:val="14"/>
-                <w:lang w:val="en-US"/>
-              </w:rPr>
-              <w:t xml:space="preserve">  </w:t>
+                <w:lang w:val="es-MX"/>
+              </w:rPr>
+              <w:t xml:space="preserve">8.              </w:t>
+            </w:r>
+            <w:r>
+              <w:rPr>
+                <w:rFonts w:ascii="Consolas" w:hAnsi="Consolas" w:cs="Consolas"/>
+                <w:sz w:val="14"/>
+                <w:szCs w:val="14"/>
+                <w:lang w:val="en-US"/>
+              </w:rPr>
+              <w:t xml:space="preserve">z = z.p.p  </w:t>
             </w:r>
           </w:p>
           <w:p>
@@ -13068,15 +13166,15 @@
                 <w:rFonts w:ascii="Consolas" w:hAnsi="Consolas" w:cs="Consolas"/>
                 <w:sz w:val="14"/>
                 <w:szCs w:val="14"/>
-                <w:lang w:val="es-MX"/>
-              </w:rPr>
-            </w:pPr>
-            <w:r>
-              <w:rPr>
-                <w:rFonts w:ascii="Consolas" w:hAnsi="Consolas" w:cs="Consolas"/>
-                <w:sz w:val="14"/>
-                <w:szCs w:val="14"/>
-                <w:lang w:val="es-MX"/>
+                <w:lang w:val="en-US"/>
+              </w:rPr>
+            </w:pPr>
+            <w:r>
+              <w:rPr>
+                <w:rFonts w:ascii="Consolas" w:hAnsi="Consolas" w:cs="Consolas"/>
+                <w:sz w:val="14"/>
+                <w:szCs w:val="14"/>
+                <w:lang w:val="en-US"/>
               </w:rPr>
               <w:t xml:space="preserve">21.             </w:t>
             </w:r>
@@ -13086,7 +13184,7 @@
                 <w:rFonts w:ascii="Consolas" w:hAnsi="Consolas" w:cs="Consolas"/>
                 <w:sz w:val="14"/>
                 <w:szCs w:val="14"/>
-                <w:lang w:val="es-MX"/>
+                <w:lang w:val="en-US"/>
               </w:rPr>
               <w:t>z.p.</w:t>
             </w:r>
@@ -13096,7 +13194,7 @@
                 <w:rFonts w:ascii="Consolas" w:hAnsi="Consolas" w:cs="Consolas"/>
                 <w:sz w:val="14"/>
                 <w:szCs w:val="14"/>
-                <w:lang w:val="es-MX"/>
+                <w:lang w:val="en-US"/>
               </w:rPr>
               <w:t>p.color</w:t>
             </w:r>
@@ -13107,7 +13205,7 @@
                 <w:rFonts w:ascii="Consolas" w:hAnsi="Consolas" w:cs="Consolas"/>
                 <w:sz w:val="14"/>
                 <w:szCs w:val="14"/>
-                <w:lang w:val="es-MX"/>
+                <w:lang w:val="en-US"/>
               </w:rPr>
               <w:t xml:space="preserve"> = RED</w:t>
             </w:r>
@@ -13129,7 +13227,7 @@
                 <w:rFonts w:ascii="Consolas" w:hAnsi="Consolas" w:cs="Consolas"/>
                 <w:sz w:val="14"/>
                 <w:szCs w:val="14"/>
-                <w:lang w:val="es-MX"/>
+                <w:lang w:val="en-US"/>
               </w:rPr>
               <w:t xml:space="preserve">22.             </w:t>
             </w:r>
@@ -14503,15 +14601,15 @@
                 <w:rFonts w:ascii="Consolas" w:hAnsi="Consolas" w:cs="Consolas"/>
                 <w:sz w:val="14"/>
                 <w:szCs w:val="14"/>
-                <w:lang w:val="en-US"/>
-              </w:rPr>
-            </w:pPr>
-            <w:r>
-              <w:rPr>
-                <w:rFonts w:ascii="Consolas" w:hAnsi="Consolas" w:cs="Consolas"/>
-                <w:sz w:val="14"/>
-                <w:szCs w:val="14"/>
-                <w:lang w:val="en-US"/>
+                <w:lang w:val="es-MX"/>
+              </w:rPr>
+            </w:pPr>
+            <w:r>
+              <w:rPr>
+                <w:rFonts w:ascii="Consolas" w:hAnsi="Consolas" w:cs="Consolas"/>
+                <w:sz w:val="14"/>
+                <w:szCs w:val="14"/>
+                <w:lang w:val="es-MX"/>
               </w:rPr>
               <w:t xml:space="preserve">21.     </w:t>
             </w:r>
@@ -14522,7 +14620,7 @@
                 <w:rFonts w:ascii="Consolas" w:hAnsi="Consolas" w:cs="Consolas"/>
                 <w:sz w:val="14"/>
                 <w:szCs w:val="14"/>
-                <w:lang w:val="en-US"/>
+                <w:lang w:val="es-MX"/>
               </w:rPr>
               <w:t>y.left</w:t>
             </w:r>
@@ -14532,7 +14630,7 @@
                 <w:rFonts w:ascii="Consolas" w:hAnsi="Consolas" w:cs="Consolas"/>
                 <w:sz w:val="14"/>
                 <w:szCs w:val="14"/>
-                <w:lang w:val="en-US"/>
+                <w:lang w:val="es-MX"/>
               </w:rPr>
               <w:t>.p</w:t>
             </w:r>
@@ -14542,7 +14640,7 @@
                 <w:rFonts w:ascii="Consolas" w:hAnsi="Consolas" w:cs="Consolas"/>
                 <w:sz w:val="14"/>
                 <w:szCs w:val="14"/>
-                <w:lang w:val="en-US"/>
+                <w:lang w:val="es-MX"/>
               </w:rPr>
               <w:t xml:space="preserve"> = y  </w:t>
             </w:r>
@@ -14556,15 +14654,15 @@
                 <w:rFonts w:ascii="Consolas" w:hAnsi="Consolas" w:cs="Consolas"/>
                 <w:sz w:val="14"/>
                 <w:szCs w:val="14"/>
-                <w:lang w:val="en-US"/>
-              </w:rPr>
-            </w:pPr>
-            <w:r>
-              <w:rPr>
-                <w:rFonts w:ascii="Consolas" w:hAnsi="Consolas" w:cs="Consolas"/>
-                <w:sz w:val="14"/>
-                <w:szCs w:val="14"/>
-                <w:lang w:val="en-US"/>
+                <w:lang w:val="es-MX"/>
+              </w:rPr>
+            </w:pPr>
+            <w:r>
+              <w:rPr>
+                <w:rFonts w:ascii="Consolas" w:hAnsi="Consolas" w:cs="Consolas"/>
+                <w:sz w:val="14"/>
+                <w:szCs w:val="14"/>
+                <w:lang w:val="es-MX"/>
               </w:rPr>
               <w:t xml:space="preserve">22.     </w:t>
             </w:r>
@@ -14575,7 +14673,7 @@
                 <w:rFonts w:ascii="Consolas" w:hAnsi="Consolas" w:cs="Consolas"/>
                 <w:sz w:val="14"/>
                 <w:szCs w:val="14"/>
-                <w:lang w:val="en-US"/>
+                <w:lang w:val="es-MX"/>
               </w:rPr>
               <w:t>y.color</w:t>
             </w:r>
@@ -14586,7 +14684,7 @@
                 <w:rFonts w:ascii="Consolas" w:hAnsi="Consolas" w:cs="Consolas"/>
                 <w:sz w:val="14"/>
                 <w:szCs w:val="14"/>
-                <w:lang w:val="en-US"/>
+                <w:lang w:val="es-MX"/>
               </w:rPr>
               <w:t xml:space="preserve"> = </w:t>
             </w:r>
@@ -14596,7 +14694,7 @@
                 <w:rFonts w:ascii="Consolas" w:hAnsi="Consolas" w:cs="Consolas"/>
                 <w:sz w:val="14"/>
                 <w:szCs w:val="14"/>
-                <w:lang w:val="en-US"/>
+                <w:lang w:val="es-MX"/>
               </w:rPr>
               <w:t>z.color</w:t>
             </w:r>
@@ -15086,6 +15184,7 @@
                 <w:szCs w:val="14"/>
                 <w:lang w:val="en-US"/>
               </w:rPr>
+              <w:lastRenderedPageBreak/>
               <w:t>7.              LEFT-</w:t>
             </w:r>
             <w:proofErr w:type="gramStart"/>
@@ -15556,7 +15655,6 @@
                 <w:szCs w:val="14"/>
                 <w:lang w:val="en-US"/>
               </w:rPr>
-              <w:lastRenderedPageBreak/>
               <w:t xml:space="preserve">17.                 w = </w:t>
             </w:r>
             <w:proofErr w:type="spellStart"/>
@@ -17307,27 +17405,7 @@
                 <w:szCs w:val="14"/>
                 <w:lang w:val="en-US"/>
               </w:rPr>
-              <w:t xml:space="preserve"> = </w:t>
-            </w:r>
-            <w:proofErr w:type="spellStart"/>
-            <w:r>
-              <w:rPr>
-                <w:rFonts w:ascii="Consolas" w:hAnsi="Consolas" w:cs="Consolas"/>
-                <w:sz w:val="14"/>
-                <w:szCs w:val="14"/>
-                <w:lang w:val="en-US"/>
-              </w:rPr>
-              <w:t>i</w:t>
-            </w:r>
-            <w:proofErr w:type="spellEnd"/>
-            <w:r>
-              <w:rPr>
-                <w:rFonts w:ascii="Consolas" w:hAnsi="Consolas" w:cs="Consolas"/>
-                <w:sz w:val="14"/>
-                <w:szCs w:val="14"/>
-                <w:lang w:val="en-US"/>
-              </w:rPr>
-              <w:t xml:space="preserve"> + 1</w:t>
+              <w:t xml:space="preserve"> = i + 1</w:t>
             </w:r>
           </w:p>
           <w:p>
@@ -17653,27 +17731,7 @@
                 <w:szCs w:val="14"/>
                 <w:lang w:val="en-US"/>
               </w:rPr>
-              <w:t xml:space="preserve"> = </w:t>
-            </w:r>
-            <w:proofErr w:type="spellStart"/>
-            <w:r>
-              <w:rPr>
-                <w:rFonts w:ascii="Consolas" w:hAnsi="Consolas" w:cs="Consolas"/>
-                <w:sz w:val="14"/>
-                <w:szCs w:val="14"/>
-                <w:lang w:val="en-US"/>
-              </w:rPr>
-              <w:t>i</w:t>
-            </w:r>
-            <w:proofErr w:type="spellEnd"/>
-            <w:r>
-              <w:rPr>
-                <w:rFonts w:ascii="Consolas" w:hAnsi="Consolas" w:cs="Consolas"/>
-                <w:sz w:val="14"/>
-                <w:szCs w:val="14"/>
-                <w:lang w:val="en-US"/>
-              </w:rPr>
-              <w:t xml:space="preserve"> + 1</w:t>
+              <w:t xml:space="preserve"> = i + 1</w:t>
             </w:r>
           </w:p>
           <w:p>
@@ -17809,6 +17867,7 @@
                 <w:szCs w:val="14"/>
                 <w:lang w:val="en-US"/>
               </w:rPr>
+              <w:lastRenderedPageBreak/>
               <w:t>1.  while TRUE</w:t>
             </w:r>
           </w:p>
@@ -18049,7 +18108,6 @@
                 <w:szCs w:val="14"/>
                 <w:lang w:val="en-US"/>
               </w:rPr>
-              <w:lastRenderedPageBreak/>
               <w:t>11.     q = q' // free up slot q'</w:t>
             </w:r>
           </w:p>

</xml_diff>